<commit_message>
update notes of CSAPP
</commit_message>
<xml_diff>
--- a/CSAPP/Reading Notes Of CSAPP.docx
+++ b/CSAPP/Reading Notes Of CSAPP.docx
@@ -5,6 +5,78 @@
     <w:p>
       <w:pPr>
         <w:rPr>
+          <w:rFonts w:ascii="Arial" w:hAnsi="Arial" w:cs="Arial" w:hint="eastAsia"/>
+          <w:b/>
+          <w:bCs/>
+          <w:sz w:val="24"/>
+          <w:szCs w:val="24"/>
+        </w:rPr>
+      </w:pPr>
+      <w:r>
+        <w:rPr>
+          <w:rFonts w:ascii="Arial" w:hAnsi="Arial" w:cs="Arial" w:hint="eastAsia"/>
+          <w:b/>
+          <w:bCs/>
+          <w:sz w:val="24"/>
+          <w:szCs w:val="24"/>
+        </w:rPr>
+        <w:t>Page Numbers of Some Important Figures</w:t>
+      </w:r>
+    </w:p>
+    <w:p>
+      <w:pPr>
+        <w:rPr>
+          <w:rFonts w:ascii="Arial" w:hAnsi="Arial" w:cs="Arial" w:hint="eastAsia"/>
+          <w:bCs/>
+          <w:sz w:val="24"/>
+          <w:szCs w:val="24"/>
+        </w:rPr>
+      </w:pPr>
+      <w:r>
+        <w:rPr>
+          <w:rFonts w:ascii="Arial" w:hAnsi="Arial" w:cs="Arial" w:hint="eastAsia"/>
+          <w:bCs/>
+          <w:sz w:val="24"/>
+          <w:szCs w:val="24"/>
+        </w:rPr>
+        <w:t>Page 289</w:t>
+      </w:r>
+      <w:r>
+        <w:rPr>
+          <w:rFonts w:ascii="Arial" w:hAnsi="Arial" w:cs="Arial" w:hint="eastAsia"/>
+          <w:bCs/>
+          <w:sz w:val="24"/>
+          <w:szCs w:val="24"/>
+        </w:rPr>
+        <w:t xml:space="preserve">  GDB commands</w:t>
+      </w:r>
+    </w:p>
+    <w:p>
+      <w:pPr>
+        <w:rPr>
+          <w:rFonts w:ascii="Arial" w:hAnsi="Arial" w:cs="Arial" w:hint="eastAsia"/>
+          <w:bCs/>
+          <w:sz w:val="24"/>
+          <w:szCs w:val="24"/>
+        </w:rPr>
+      </w:pPr>
+      <w:bookmarkStart w:id="0" w:name="_GoBack"/>
+      <w:bookmarkEnd w:id="0"/>
+    </w:p>
+    <w:p>
+      <w:pPr>
+        <w:rPr>
+          <w:rFonts w:ascii="Arial" w:hAnsi="Arial" w:cs="Arial" w:hint="eastAsia"/>
+          <w:b/>
+          <w:bCs/>
+          <w:sz w:val="24"/>
+          <w:szCs w:val="24"/>
+        </w:rPr>
+      </w:pPr>
+    </w:p>
+    <w:p>
+      <w:pPr>
+        <w:rPr>
           <w:rFonts w:ascii="Arial" w:hAnsi="Arial" w:cs="Arial"/>
           <w:b/>
           <w:bCs/>
@@ -74,10 +146,7 @@
         <w:t>incur: if you incur costs, you have to pay them</w:t>
       </w:r>
     </w:p>
-    <w:p>
-      <w:bookmarkStart w:id="0" w:name="_GoBack"/>
-      <w:bookmarkEnd w:id="0"/>
-    </w:p>
+    <w:p/>
     <w:sectPr>
       <w:pgSz w:w="12240" w:h="15840"/>
       <w:pgMar w:top="1440" w:right="1800" w:bottom="1440" w:left="1800" w:header="708" w:footer="708" w:gutter="0"/>

</xml_diff>